<commit_message>
Add contract case to createDoc util function
</commit_message>
<xml_diff>
--- a/files/input/inputUmowa.docx
+++ b/files/input/inputUmowa.docx
@@ -158,6 +158,21 @@
     <w:p>
       <w:pPr>
         <w:spacing w:after="0" w:line="276" w:lineRule="auto"/>
+        <w:ind w:left="-1"/>
+      </w:pPr>
+      <w:r>
+        <w:t>{#</w:t>
+      </w:r>
+      <w:r>
+        <w:t>osobaPrawna</w:t>
+      </w:r>
+      <w:r>
+        <w:t>}</w:t>
+      </w:r>
+    </w:p>
+    <w:p>
+      <w:pPr>
+        <w:spacing w:after="0" w:line="276" w:lineRule="auto"/>
         <w:ind w:left="9" w:hanging="10"/>
         <w:jc w:val="left"/>
       </w:pPr>
@@ -183,7 +198,19 @@
         <w:rPr>
           <w:highlight w:val="green"/>
         </w:rPr>
-        <w:t>{nazwaFirmy}</w:t>
+        <w:t>{</w:t>
+      </w:r>
+      <w:r>
+        <w:rPr>
+          <w:highlight w:val="green"/>
+        </w:rPr>
+        <w:t>nazwaFirmy</w:t>
+      </w:r>
+      <w:r>
+        <w:rPr>
+          <w:highlight w:val="green"/>
+        </w:rPr>
+        <w:t>}</w:t>
       </w:r>
     </w:p>
     <w:p>
@@ -296,19 +323,7 @@
         <w:rPr>
           <w:highlight w:val="green"/>
         </w:rPr>
-        <w:t>{osobaReprezentującaNR</w:t>
-      </w:r>
-      <w:r>
-        <w:rPr>
-          <w:highlight w:val="green"/>
-        </w:rPr>
-        <w:t>2</w:t>
-      </w:r>
-      <w:r>
-        <w:rPr>
-          <w:highlight w:val="green"/>
-        </w:rPr>
-        <w:t>}</w:t>
+        <w:t>{osobaReprezentującaNR2}</w:t>
       </w:r>
     </w:p>
     <w:p>
@@ -336,11 +351,37 @@
     <w:p>
       <w:pPr>
         <w:spacing w:after="0" w:line="276" w:lineRule="auto"/>
-        <w:ind w:firstLine="0"/>
-        <w:jc w:val="left"/>
+        <w:ind w:left="-1"/>
       </w:pPr>
       <w:r>
         <w:t xml:space="preserve"> </w:t>
+      </w:r>
+      <w:r>
+        <w:t>{/</w:t>
+      </w:r>
+      <w:r>
+        <w:t>osobaPrawna</w:t>
+      </w:r>
+      <w:r>
+        <w:t>}</w:t>
+      </w:r>
+    </w:p>
+    <w:p>
+      <w:pPr>
+        <w:spacing w:after="0" w:line="276" w:lineRule="auto"/>
+        <w:ind w:left="-1"/>
+      </w:pPr>
+    </w:p>
+    <w:p>
+      <w:pPr>
+        <w:spacing w:after="0" w:line="276" w:lineRule="auto"/>
+        <w:ind w:left="-1"/>
+      </w:pPr>
+      <w:r>
+        <w:t>{#osobaFizyczna</w:t>
+      </w:r>
+      <w:r>
+        <w:t>}</w:t>
       </w:r>
     </w:p>
     <w:p>
@@ -371,7 +412,19 @@
         <w:rPr>
           <w:highlight w:val="green"/>
         </w:rPr>
-        <w:t>{osobaFizyczna}</w:t>
+        <w:t>{</w:t>
+      </w:r>
+      <w:r>
+        <w:rPr>
+          <w:highlight w:val="green"/>
+        </w:rPr>
+        <w:t>osobaReprezentującaNR1</w:t>
+      </w:r>
+      <w:r>
+        <w:rPr>
+          <w:highlight w:val="green"/>
+        </w:rPr>
+        <w:t>}</w:t>
       </w:r>
       <w:r>
         <w:t xml:space="preserve"> </w:t>
@@ -410,23 +463,39 @@
         <w:rPr>
           <w:highlight w:val="green"/>
         </w:rPr>
-        <w:t>{osobaFizycznaNazwaDziałalności}</w:t>
-      </w:r>
-      <w:r>
-        <w:br/>
+        <w:t>{</w:t>
+      </w:r>
+      <w:r>
+        <w:rPr>
+          <w:highlight w:val="green"/>
+        </w:rPr>
+        <w:t>nazwaFirmy</w:t>
+      </w:r>
+      <w:r>
+        <w:rPr>
+          <w:highlight w:val="green"/>
+        </w:rPr>
+        <w:t>}</w:t>
+      </w:r>
+      <w:r>
+        <w:t xml:space="preserve"> </w:t>
+      </w:r>
+      <w:r>
         <w:t xml:space="preserve">w </w:t>
       </w:r>
       <w:r>
         <w:rPr>
           <w:highlight w:val="green"/>
         </w:rPr>
-        <w:t>{osobaFizycznaAdres</w:t>
-      </w:r>
+        <w:t>{</w:t>
+      </w:r>
+      <w:bookmarkStart w:id="0" w:name="_GoBack"/>
+      <w:bookmarkEnd w:id="0"/>
       <w:r>
         <w:rPr>
           <w:highlight w:val="green"/>
         </w:rPr>
-        <w:t>Działalności</w:t>
+        <w:t>siedzibaFirmy</w:t>
       </w:r>
       <w:r>
         <w:rPr>
@@ -453,13 +522,13 @@
         <w:rPr>
           <w:highlight w:val="green"/>
         </w:rPr>
-        <w:t>{osobaFizyczna</w:t>
+        <w:t>{</w:t>
       </w:r>
       <w:r>
         <w:rPr>
           <w:highlight w:val="green"/>
         </w:rPr>
-        <w:t>NIP</w:t>
+        <w:t>numerNIP</w:t>
       </w:r>
       <w:r>
         <w:rPr>
@@ -480,13 +549,13 @@
         <w:rPr>
           <w:highlight w:val="green"/>
         </w:rPr>
-        <w:t>{osobaFizyczna</w:t>
+        <w:t>{</w:t>
       </w:r>
       <w:r>
         <w:rPr>
           <w:highlight w:val="green"/>
         </w:rPr>
-        <w:t>REGON</w:t>
+        <w:t>numerREGON</w:t>
       </w:r>
       <w:r>
         <w:rPr>
@@ -504,13 +573,13 @@
         <w:rPr>
           <w:highlight w:val="green"/>
         </w:rPr>
-        <w:t>{osobaFizyczna</w:t>
+        <w:t>{</w:t>
       </w:r>
       <w:r>
         <w:rPr>
           <w:highlight w:val="green"/>
         </w:rPr>
-        <w:t>BDO</w:t>
+        <w:t>numerBDO</w:t>
       </w:r>
       <w:r>
         <w:rPr>
@@ -554,6 +623,21 @@
         <w:ind w:left="-1"/>
       </w:pPr>
       <w:r>
+        <w:t>{/</w:t>
+      </w:r>
+      <w:r>
+        <w:t>osobaFizyczna</w:t>
+      </w:r>
+      <w:r>
+        <w:t>}</w:t>
+      </w:r>
+    </w:p>
+    <w:p>
+      <w:pPr>
+        <w:spacing w:after="0" w:line="276" w:lineRule="auto"/>
+        <w:ind w:left="-1"/>
+      </w:pPr>
+      <w:r>
         <w:t xml:space="preserve">zwanym(-ą) dalej „Kupującym” </w:t>
       </w:r>
     </w:p>
@@ -604,7 +688,7 @@
         <w:pStyle w:val="Akapitzlist"/>
         <w:ind w:left="0" w:firstLine="0"/>
       </w:pPr>
-      <w:bookmarkStart w:id="0" w:name="_Hlk82074749"/>
+      <w:bookmarkStart w:id="1" w:name="_Hlk82074749"/>
       <w:r>
         <w:t>1.</w:t>
       </w:r>
@@ -627,7 +711,11 @@
         <w:t xml:space="preserve"> Zarządzenia nr 97 Dyrektora Generalnego Lasów Państwowych z dnia 12 października 2023 roku w sprawie zasad sprzedaży drewna w PGL LP na lata 2024-2026 (znak: EM.800.3.2023), Decyzji nr 198 Dyrektora Generalnego Lasów Państwowych z dnia 11 grudnia 2023 r. w sprawie wprowadzenia ramowego regulaminu aukcji i submisji na lata 2024 – 2026 (znak: EM.800.13.2023)</w:t>
       </w:r>
       <w:r>
-        <w:t xml:space="preserve"> oraz Decyzji nr 1 Dyrektora Regionalnej Dyrekcji Lasów Państwowych  </w:t>
+        <w:t xml:space="preserve"> oraz </w:t>
+      </w:r>
+      <w:r>
+        <w:lastRenderedPageBreak/>
+        <w:t xml:space="preserve">Decyzji nr 1 Dyrektora Regionalnej Dyrekcji Lasów Państwowych  </w:t>
       </w:r>
       <w:r>
         <w:br/>
@@ -663,7 +751,6 @@
         </w:rPr>
       </w:pPr>
       <w:r>
-        <w:lastRenderedPageBreak/>
         <w:t>2.</w:t>
       </w:r>
       <w:r>
@@ -756,7 +843,7 @@
         </w:rPr>
         <w:t>”.</w:t>
       </w:r>
-      <w:bookmarkEnd w:id="0"/>
+      <w:bookmarkEnd w:id="1"/>
     </w:p>
     <w:p>
       <w:pPr>
@@ -812,7 +899,19 @@
         <w:rPr>
           <w:highlight w:val="green"/>
         </w:rPr>
-        <w:t>{dzieńRozpoczęcia}</w:t>
+        <w:t>{</w:t>
+      </w:r>
+      <w:r>
+        <w:rPr>
+          <w:highlight w:val="green"/>
+        </w:rPr>
+        <w:t>dzieńRozpoczęcia</w:t>
+      </w:r>
+      <w:r>
+        <w:rPr>
+          <w:highlight w:val="green"/>
+        </w:rPr>
+        <w:t>}</w:t>
       </w:r>
       <w:r>
         <w:t xml:space="preserve"> </w:t>
@@ -854,7 +953,19 @@
         <w:rPr>
           <w:highlight w:val="green"/>
         </w:rPr>
-        <w:t>{ilośćCałkowita}</w:t>
+        <w:t>{</w:t>
+      </w:r>
+      <w:r>
+        <w:rPr>
+          <w:highlight w:val="green"/>
+        </w:rPr>
+        <w:t>ilośćCałkowita</w:t>
+      </w:r>
+      <w:r>
+        <w:rPr>
+          <w:highlight w:val="green"/>
+        </w:rPr>
+        <w:t>}</w:t>
       </w:r>
       <w:r>
         <w:t xml:space="preserve"> m³ oraz o łącznej wartości netto (bez podatku VAT) wynoszącej </w:t>
@@ -907,12 +1018,7 @@
         <w:t xml:space="preserve">2. </w:t>
       </w:r>
       <w:r>
-        <w:t xml:space="preserve">Realizacja sprzedaży drewna, o której mowa w ust. 1 nastąpi </w:t>
-      </w:r>
-      <w:bookmarkStart w:id="1" w:name="_GoBack"/>
-      <w:bookmarkEnd w:id="1"/>
-      <w:r>
-        <w:t xml:space="preserve">w okresie od </w:t>
+        <w:t xml:space="preserve">Realizacja sprzedaży drewna, o której mowa w ust. 1 nastąpi w okresie od </w:t>
       </w:r>
       <w:r>
         <w:rPr>
@@ -936,19 +1042,7 @@
         <w:rPr>
           <w:highlight w:val="green"/>
         </w:rPr>
-        <w:t>{terminS</w:t>
-      </w:r>
-      <w:r>
-        <w:rPr>
-          <w:highlight w:val="green"/>
-        </w:rPr>
-        <w:t>przedażyDo</w:t>
-      </w:r>
-      <w:r>
-        <w:rPr>
-          <w:highlight w:val="green"/>
-        </w:rPr>
-        <w:t>}</w:t>
+        <w:t>{terminSprzedażyDo}</w:t>
       </w:r>
       <w:r>
         <w:t xml:space="preserve"> </w:t>
@@ -1199,6 +1293,7 @@
         <w:ind w:left="0" w:firstLine="0"/>
       </w:pPr>
       <w:r>
+        <w:lastRenderedPageBreak/>
         <w:t xml:space="preserve">W wypadku określonym w ust. 3 Sprzedawca zachowuje również uprawnienie do żądania kary umownej obliczonej zgodnie z ust. 2 niniejszego paragrafu umowy - za okres od pierwszego dnia po upływie terminu określonego w § 2 ust. 2 do dnia odstąpienia od umowy. </w:t>
       </w:r>
     </w:p>
@@ -1215,7 +1310,6 @@
         <w:ind w:left="0" w:firstLine="0"/>
       </w:pPr>
       <w:r>
-        <w:lastRenderedPageBreak/>
         <w:t>Kary umowne nalicza Sprzedawca, zaś noty obciążeniowe będą wystawiane przez poszczególne Nadleśnictwa sprzedające drewno.</w:t>
       </w:r>
     </w:p>
@@ -1406,7 +1500,11 @@
         <w:ind w:left="0" w:firstLine="0"/>
       </w:pPr>
       <w:r>
-        <w:t xml:space="preserve">W przypadku spedycji międzynarodowej, Nadawcą międzynarodowego listu przewozowego CMR, w rozumieniu Konwencji CMR i Protokołu podpisania z dnia 19 maja 1956 r. (Dz.U. z 1962 r., nr 49, poz. 238), może być wyłącznie właściciel nabytego drewna (tj. Kupujący z zawartej umowy sprzedaży drewna) bądź jego wyraźnie i skutecznie upoważniony przedstawiciel (pełnomocnik). </w:t>
+        <w:t xml:space="preserve">W przypadku spedycji międzynarodowej, Nadawcą międzynarodowego listu przewozowego CMR, w rozumieniu Konwencji CMR i Protokołu podpisania z dnia 19 maja 1956 r. (Dz.U. z </w:t>
+      </w:r>
+      <w:r>
+        <w:lastRenderedPageBreak/>
+        <w:t xml:space="preserve">1962 r., nr 49, poz. 238), może być wyłącznie właściciel nabytego drewna (tj. Kupujący z zawartej umowy sprzedaży drewna) bądź jego wyraźnie i skutecznie upoważniony przedstawiciel (pełnomocnik). </w:t>
       </w:r>
     </w:p>
     <w:p>
@@ -1422,7 +1520,6 @@
         <w:rPr>
           <w:b/>
         </w:rPr>
-        <w:lastRenderedPageBreak/>
         <w:t>§ 5</w:t>
       </w:r>
     </w:p>
@@ -1668,11 +1765,11 @@
         <w:ind w:left="0" w:firstLine="0"/>
       </w:pPr>
       <w:r>
-        <w:t xml:space="preserve">W przypadku wywozu drewna w ramach wewnątrzwspólnotowej dostawy towarów („WDT”) albo WDT w ramach transakcji łańcuchowej albo WDT w ramach transakcji trójstronnej albo eksportu pośredniego towarów w rozumieniu art. 13 ustawy z dnia 11 marca 2004 roku o podatku od towarów i usług, zastosowanie do sprzedaży stawki VAT 0% możliwe będzie wyłącznie pod warunkiem zawarcia przez Kupującego ze Sprzedawcą odrębnego Porozumienia uzupełniającego Umowę (Załącznik nr 4) regulującego procedurę, </w:t>
+        <w:t xml:space="preserve">W przypadku wywozu drewna w ramach wewnątrzwspólnotowej dostawy towarów („WDT”) albo WDT w ramach transakcji łańcuchowej albo WDT w ramach transakcji trójstronnej albo eksportu pośredniego towarów w rozumieniu art. 13 ustawy z dnia 11 marca </w:t>
       </w:r>
       <w:r>
         <w:lastRenderedPageBreak/>
-        <w:t>dokumentowania, rozliczenia i zabezpieczenia transakcji wewnątrzwspólnotowej dostawy towarów albo eksportu pośredniego towarów.</w:t>
+        <w:t>2004 roku o podatku od towarów i usług, zastosowanie do sprzedaży stawki VAT 0% możliwe będzie wyłącznie pod warunkiem zawarcia przez Kupującego ze Sprzedawcą odrębnego Porozumienia uzupełniającego Umowę (Załącznik nr 4) regulującego procedurę, dokumentowania, rozliczenia i zabezpieczenia transakcji wewnątrzwspólnotowej dostawy towarów albo eksportu pośredniego towarów.</w:t>
       </w:r>
     </w:p>
     <w:p>
@@ -1994,6 +2091,7 @@
         <w:ind w:left="0" w:right="6" w:firstLine="0"/>
       </w:pPr>
       <w:r>
+        <w:lastRenderedPageBreak/>
         <w:t>Osoba trzecia, będąca przedsiębiorcą, może wstąpić w miejsce Kupującego za pisemną zgodą Sprzedawcy na zasadach określonych w niniejszym paragrafie. Decyzję o wyrażeniu zgody Sprzedawca podejmie w oparciu o ocenę sytuacji finansowej i zdolności płatniczych osoby trzeciej.</w:t>
       </w:r>
     </w:p>
@@ -2011,7 +2109,6 @@
         <w:ind w:left="0" w:right="6" w:firstLine="0"/>
       </w:pPr>
       <w:r>
-        <w:lastRenderedPageBreak/>
         <w:t>Do skutecznego wstąpienia osoby trzeciej w miejsce Kupującego wymagane jest zawarcie umowy pomiędzy Sprzedawcą, Kupującym oraz osobą trzecią, której przedmiotem będą zgody Sprzedawcy, Kupującego i osoby trzeciej na dalsze wykonywanie Umowy przez osobę trzecią na dotychczasowych warunkach</w:t>
       </w:r>
     </w:p>
@@ -2751,6 +2848,16 @@
       <w:r>
         <w:t>) rozumie się przez to miąższość drewna (V) zgodnie z Załącznikiem nr 1 do Zarządzenia nr 51 DGLP z dnia 30.09.2019 r. z późn. zm. Warunki techniczne – Podział, terminologia i symbole stosowane w obrocie surowcem drzewnym.</w:t>
       </w:r>
+    </w:p>
+    <w:p>
+      <w:pPr>
+        <w:pStyle w:val="Tekstprzypisukocowego"/>
+      </w:pPr>
+    </w:p>
+    <w:p>
+      <w:pPr>
+        <w:pStyle w:val="Tekstprzypisukocowego"/>
+      </w:pPr>
     </w:p>
   </w:endnote>
 </w:endnotes>

</xml_diff>

<commit_message>
Add more contract and companies models properties
</commit_message>
<xml_diff>
--- a/files/input/inputUmowa.docx
+++ b/files/input/inputUmowa.docx
@@ -226,123 +226,167 @@
     <w:p>
       <w:pPr>
         <w:spacing w:after="0" w:line="276" w:lineRule="auto"/>
-        <w:ind w:left="-1"/>
+        <w:ind w:firstLine="0"/>
       </w:pPr>
       <w:r>
         <w:t>{#osobaPrawna}</w:t>
       </w:r>
+      <w:r>
+        <w:t>{nazwaFirmy}</w:t>
+      </w:r>
+      <w:r>
+        <w:t xml:space="preserve"> </w:t>
+      </w:r>
+      <w:r>
+        <w:t>z siedzibą w</w:t>
+      </w:r>
+      <w:r>
+        <w:t xml:space="preserve"> </w:t>
+      </w:r>
+      <w:r>
+        <w:t>{siedzibaFirmy}</w:t>
+      </w:r>
+      <w:r>
+        <w:t xml:space="preserve"> </w:t>
+      </w:r>
+      <w:r>
+        <w:t>wpisanym(-ą) do Rejestru Przedsiębiorców Krajowego Rejestru Sądo</w:t>
+      </w:r>
+      <w:r>
+        <w:t xml:space="preserve">wego przez Sąd Rejonowy w </w:t>
+      </w:r>
+      <w:r>
+        <w:t>{siedzibaSądu}</w:t>
+      </w:r>
+      <w:r>
+        <w:t xml:space="preserve">, {oddziałSądu} </w:t>
+      </w:r>
+      <w:r>
+        <w:t>Wydział Gospodarczy pod numerem KRS</w:t>
+      </w:r>
+      <w:r>
+        <w:t>:</w:t>
+      </w:r>
+      <w:r>
+        <w:t xml:space="preserve"> </w:t>
+      </w:r>
+      <w:r>
+        <w:t>{numerKRS},</w:t>
+      </w:r>
+      <w:r>
+        <w:t xml:space="preserve"> </w:t>
+      </w:r>
+      <w:r>
+        <w:t>NIP</w:t>
+      </w:r>
+      <w:r>
+        <w:t>:</w:t>
+      </w:r>
+      <w:r>
+        <w:t xml:space="preserve"> </w:t>
+      </w:r>
+      <w:r>
+        <w:t>{numerNIP},</w:t>
+      </w:r>
+      <w:r>
+        <w:t xml:space="preserve"> REGON</w:t>
+      </w:r>
+      <w:r>
+        <w:t>:</w:t>
+      </w:r>
+      <w:r>
+        <w:t xml:space="preserve"> </w:t>
+      </w:r>
+      <w:r>
+        <w:t>{numerREGON}</w:t>
+      </w:r>
+      <w:r>
+        <w:t>{</w:t>
+      </w:r>
+      <w:r>
+        <w:t>#</w:t>
+      </w:r>
+      <w:r>
+        <w:t>numerBDO}</w:t>
+      </w:r>
+      <w:r>
+        <w:t>,</w:t>
+      </w:r>
+      <w:r>
+        <w:t xml:space="preserve"> </w:t>
+      </w:r>
+      <w:r>
+        <w:t xml:space="preserve">BDO: </w:t>
+      </w:r>
+      <w:r>
+        <w:t>{numerBDO}</w:t>
+      </w:r>
+      <w:r>
+        <w:t>{</w:t>
+      </w:r>
+      <w:r>
+        <w:t>/</w:t>
+      </w:r>
+      <w:r>
+        <w:t>numerBDO}</w:t>
+      </w:r>
+      <w:r>
+        <w:t xml:space="preserve"> </w:t>
+      </w:r>
+      <w:r>
+        <w:t xml:space="preserve">zwanym(-ą) dalej „Kupującym”, w imieniu którego działają: </w:t>
+      </w:r>
     </w:p>
     <w:p>
       <w:pPr>
         <w:spacing w:after="0" w:line="276" w:lineRule="auto"/>
-        <w:ind w:left="-1"/>
-      </w:pPr>
-      <w:r>
-        <w:t>{nazwaFirmy}</w:t>
+      </w:pPr>
+      <w:r>
+        <w:t>{</w:t>
+      </w:r>
+      <w:r>
+        <w:t>#</w:t>
+      </w:r>
+      <w:r>
+        <w:t>osobaReprezentującaNR1}</w:t>
+      </w:r>
+      <w:r>
+        <w:t xml:space="preserve">1. </w:t>
+      </w:r>
+      <w:r>
+        <w:t>{osobaReprezentującaNR1}</w:t>
+      </w:r>
+      <w:r>
+        <w:t>{</w:t>
+      </w:r>
+      <w:r>
+        <w:t>/</w:t>
+      </w:r>
+      <w:r>
+        <w:t>osobaReprezentującaNR1}</w:t>
+      </w:r>
+      <w:r>
+        <w:t>,</w:t>
       </w:r>
     </w:p>
     <w:p>
       <w:pPr>
         <w:spacing w:after="0" w:line="276" w:lineRule="auto"/>
-        <w:ind w:left="-1"/>
-      </w:pPr>
-      <w:r>
-        <w:t>z siedzibą w</w:t>
-      </w:r>
-      <w:r>
-        <w:t xml:space="preserve"> </w:t>
-      </w:r>
-      <w:r>
-        <w:t>{siedzibaFirmy}</w:t>
-      </w:r>
-      <w:r>
-        <w:t xml:space="preserve"> </w:t>
-      </w:r>
-      <w:r>
-        <w:t>wpisanym(-ą) do Rejestru Przedsiębiorców Krajowego Rejestru Sądo</w:t>
-      </w:r>
-      <w:r>
-        <w:t xml:space="preserve">wego przez Sąd Rejonowy w </w:t>
-      </w:r>
-      <w:r>
-        <w:t>{siedzibaSądu}</w:t>
-      </w:r>
-      <w:r>
-        <w:t xml:space="preserve">, {oddziałSądu} </w:t>
-      </w:r>
-      <w:r>
-        <w:t>Wydział Gospodarczy pod numerem KRS</w:t>
-      </w:r>
-      <w:r>
-        <w:t>:</w:t>
-      </w:r>
-      <w:r>
-        <w:t xml:space="preserve"> </w:t>
-      </w:r>
-      <w:r>
-        <w:t>{numerKRS},</w:t>
-      </w:r>
-      <w:r>
-        <w:t xml:space="preserve"> </w:t>
-      </w:r>
-      <w:r>
-        <w:t>NIP</w:t>
-      </w:r>
-      <w:r>
-        <w:t>:</w:t>
-      </w:r>
-      <w:r>
-        <w:t xml:space="preserve"> </w:t>
-      </w:r>
-      <w:r>
-        <w:t>{numerNIP},</w:t>
-      </w:r>
-      <w:r>
-        <w:t xml:space="preserve"> REGON</w:t>
-      </w:r>
-      <w:r>
-        <w:t>:</w:t>
-      </w:r>
-      <w:r>
-        <w:t xml:space="preserve"> </w:t>
-      </w:r>
-      <w:r>
-        <w:t>{numerREGON},</w:t>
-      </w:r>
-      <w:r>
-        <w:t xml:space="preserve"> </w:t>
-      </w:r>
-      <w:r>
-        <w:t xml:space="preserve">BDO: </w:t>
-      </w:r>
-      <w:r>
-        <w:t>{numerBDO}</w:t>
-      </w:r>
-      <w:r>
-        <w:t xml:space="preserve"> </w:t>
-      </w:r>
-      <w:r>
-        <w:t xml:space="preserve">zwanym(-ą) dalej „Kupującym”, w imieniu którego działają: </w:t>
-      </w:r>
-    </w:p>
-    <w:p>
-      <w:pPr>
-        <w:spacing w:after="0" w:line="276" w:lineRule="auto"/>
       </w:pPr>
       <w:r>
         <w:t>{</w:t>
       </w:r>
       <w:r>
-        <w:t>#</w:t>
-      </w:r>
-      <w:r>
-        <w:t>osobaReprezentującaNR1}</w:t>
-      </w:r>
-      <w:r>
-        <w:t xml:space="preserve">1. </w:t>
-      </w:r>
-      <w:r>
-        <w:t>{osobaReprezentującaNR1}</w:t>
+        <w:t>#osobaReprezentującaNR2</w:t>
+      </w:r>
+      <w:r>
+        <w:t>}</w:t>
+      </w:r>
+      <w:r>
+        <w:t xml:space="preserve">2. </w:t>
+      </w:r>
+      <w:r>
+        <w:t>{osobaReprezentującaNR2}</w:t>
       </w:r>
       <w:r>
         <w:t>{</w:t>
@@ -351,65 +395,17 @@
         <w:t>/</w:t>
       </w:r>
       <w:r>
-        <w:t>osobaReprezentującaNR1}</w:t>
+        <w:t>osobaReprezentującaNR</w:t>
+      </w:r>
+      <w:r>
+        <w:t>2</w:t>
+      </w:r>
+      <w:r>
+        <w:t>}</w:t>
       </w:r>
       <w:r>
         <w:t>,</w:t>
       </w:r>
-    </w:p>
-    <w:p>
-      <w:pPr>
-        <w:spacing w:after="0" w:line="276" w:lineRule="auto"/>
-      </w:pPr>
-      <w:r>
-        <w:t>{</w:t>
-      </w:r>
-      <w:r>
-        <w:t>#osobaReprezentującaNR2</w:t>
-      </w:r>
-      <w:r>
-        <w:t>}</w:t>
-      </w:r>
-      <w:r>
-        <w:t xml:space="preserve">2. </w:t>
-      </w:r>
-      <w:r>
-        <w:t>{osobaReprezentującaNR2}</w:t>
-      </w:r>
-      <w:r>
-        <w:t>{</w:t>
-      </w:r>
-      <w:r>
-        <w:t>/</w:t>
-      </w:r>
-      <w:r>
-        <w:t>osobaReprezentującaNR</w:t>
-      </w:r>
-      <w:r>
-        <w:t>2</w:t>
-      </w:r>
-      <w:r>
-        <w:t>}</w:t>
-      </w:r>
-      <w:r>
-        <w:t>,</w:t>
-      </w:r>
-    </w:p>
-    <w:p>
-      <w:pPr>
-        <w:spacing w:after="0" w:line="276" w:lineRule="auto"/>
-        <w:ind w:firstLine="0"/>
-      </w:pPr>
-      <w:r>
-        <w:t xml:space="preserve">zwanym(-ą) dalej „Kupującym” </w:t>
-      </w:r>
-    </w:p>
-    <w:p>
-      <w:pPr>
-        <w:spacing w:after="0" w:line="276" w:lineRule="auto"/>
-        <w:ind w:firstLine="0"/>
-        <w:jc w:val="left"/>
-      </w:pPr>
       <w:r>
         <w:t>{/osobaPrawna}</w:t>
       </w:r>
@@ -424,7 +420,34 @@
         <w:t>{#osobaFizyczna}</w:t>
       </w:r>
       <w:r>
+        <w:t>{osobaReprezentującaNR1}</w:t>
+      </w:r>
+      <w:r>
+        <w:t>, zamieszkałym(-ą) w</w:t>
+      </w:r>
+      <w:r>
         <w:t xml:space="preserve"> </w:t>
+      </w:r>
+      <w:r>
+        <w:t>{osobaFizycznaAdres}</w:t>
+      </w:r>
+      <w:r>
+        <w:t xml:space="preserve"> </w:t>
+      </w:r>
+      <w:r>
+        <w:t xml:space="preserve">prowadzącym(-ą) działalność gospodarczą pod nazwą </w:t>
+      </w:r>
+      <w:r>
+        <w:t>{nazwaFirmy}</w:t>
+      </w:r>
+      <w:r>
+        <w:t xml:space="preserve"> </w:t>
+      </w:r>
+      <w:r>
+        <w:t xml:space="preserve">w </w:t>
+      </w:r>
+      <w:r>
+        <w:t>{siedzibaFirmy},</w:t>
       </w:r>
     </w:p>
     <w:p>
@@ -433,34 +456,64 @@
         <w:ind w:left="-1"/>
       </w:pPr>
       <w:r>
-        <w:t>{osobaReprezentującaNR1}</w:t>
-      </w:r>
-      <w:r>
-        <w:t>, zamieszkałym(-ą) w</w:t>
+        <w:t>NIP</w:t>
+      </w:r>
+      <w:r>
+        <w:t>:</w:t>
       </w:r>
       <w:r>
         <w:t xml:space="preserve"> </w:t>
       </w:r>
       <w:r>
-        <w:t>{osobaFizycznaAdres}</w:t>
+        <w:t>{numerNIP},</w:t>
       </w:r>
       <w:r>
         <w:t xml:space="preserve"> </w:t>
       </w:r>
       <w:r>
-        <w:t xml:space="preserve">prowadzącym(-ą) działalność gospodarczą pod nazwą </w:t>
-      </w:r>
-      <w:r>
-        <w:t>{nazwaFirmy}</w:t>
+        <w:t>REGON</w:t>
+      </w:r>
+      <w:r>
+        <w:t>:</w:t>
       </w:r>
       <w:r>
         <w:t xml:space="preserve"> </w:t>
       </w:r>
       <w:r>
-        <w:t xml:space="preserve">w </w:t>
-      </w:r>
-      <w:r>
-        <w:t>{siedzibaFirmy},</w:t>
+        <w:t>{numerREGON}</w:t>
+      </w:r>
+      <w:r>
+        <w:t>{</w:t>
+      </w:r>
+      <w:r>
+        <w:t>#</w:t>
+      </w:r>
+      <w:r>
+        <w:t>numerBDO}</w:t>
+      </w:r>
+      <w:r>
+        <w:t>,</w:t>
+      </w:r>
+      <w:r>
+        <w:t xml:space="preserve"> </w:t>
+      </w:r>
+      <w:r>
+        <w:t>BDO</w:t>
+      </w:r>
+      <w:r>
+        <w:t xml:space="preserve">: </w:t>
+      </w:r>
+      <w:r>
+        <w:t>{numerBDO}</w:t>
+      </w:r>
+      <w:r>
+        <w:t>{</w:t>
+      </w:r>
+      <w:r>
+        <w:t>/</w:t>
+      </w:r>
+      <w:r>
+        <w:t>numerBDO}</w:t>
       </w:r>
     </w:p>
     <w:p>
@@ -469,60 +522,8 @@
         <w:ind w:left="-1"/>
       </w:pPr>
       <w:r>
-        <w:t>NIP</w:t>
-      </w:r>
-      <w:r>
-        <w:t>:</w:t>
-      </w:r>
-      <w:r>
-        <w:t xml:space="preserve"> </w:t>
-      </w:r>
-      <w:r>
-        <w:t>{numerNIP},</w:t>
-      </w:r>
-      <w:r>
-        <w:t xml:space="preserve"> </w:t>
-      </w:r>
-      <w:r>
-        <w:t>REGON</w:t>
-      </w:r>
-      <w:r>
-        <w:t>:</w:t>
-      </w:r>
-      <w:r>
-        <w:t xml:space="preserve"> </w:t>
-      </w:r>
-      <w:r>
-        <w:t>{numerREGON},</w:t>
-      </w:r>
-      <w:r>
-        <w:t xml:space="preserve"> </w:t>
-      </w:r>
-      <w:r>
-        <w:t>BDO</w:t>
-      </w:r>
-      <w:r>
-        <w:t xml:space="preserve">: </w:t>
-      </w:r>
-      <w:r>
-        <w:t>{numerBDO}</w:t>
-      </w:r>
-    </w:p>
-    <w:p>
-      <w:pPr>
-        <w:spacing w:after="0" w:line="276" w:lineRule="auto"/>
-        <w:ind w:left="-1"/>
-      </w:pPr>
-      <w:r>
-        <w:t xml:space="preserve">zwanym(-ą) dalej „Kupującym” </w:t>
-      </w:r>
-    </w:p>
-    <w:p>
-      <w:pPr>
-        <w:spacing w:after="0" w:line="276" w:lineRule="auto"/>
-        <w:ind w:firstLine="0"/>
-        <w:jc w:val="left"/>
-      </w:pPr>
+        <w:t>zwanym(-ą) dalej „Kupującym”</w:t>
+      </w:r>
       <w:r>
         <w:t>{/osobaFizyczna}</w:t>
       </w:r>
@@ -543,7 +544,34 @@
         <w:t>}</w:t>
       </w:r>
       <w:r>
-        <w:t xml:space="preserve"> </w:t>
+        <w:t>{</w:t>
+      </w:r>
+      <w:r>
+        <w:t>#</w:t>
+      </w:r>
+      <w:r>
+        <w:t>osobaReprezentującaNR1}</w:t>
+      </w:r>
+      <w:r>
+        <w:t>{osobaReprezentującaNR1}</w:t>
+      </w:r>
+      <w:r>
+        <w:t xml:space="preserve">, zamieszkałym(-ą) w </w:t>
+      </w:r>
+      <w:r>
+        <w:t>{osobaFizycznaAdres}</w:t>
+      </w:r>
+      <w:r>
+        <w:t>{</w:t>
+      </w:r>
+      <w:r>
+        <w:t>/</w:t>
+      </w:r>
+      <w:r>
+        <w:t>osobaReprezentującaNR1}</w:t>
+      </w:r>
+      <w:r>
+        <w:t>,</w:t>
       </w:r>
     </w:p>
     <w:p>
@@ -555,28 +583,37 @@
         <w:t>{</w:t>
       </w:r>
       <w:r>
-        <w:t>#</w:t>
-      </w:r>
-      <w:r>
-        <w:t>osobaReprezentującaNR1}</w:t>
-      </w:r>
-      <w:r>
-        <w:t>{osobaReprezentującaNR1}</w:t>
+        <w:t>#osobaReprezentującaNR2</w:t>
+      </w:r>
+      <w:r>
+        <w:t>}</w:t>
+      </w:r>
+      <w:r>
+        <w:t>{osobaReprezentującaNR2</w:t>
+      </w:r>
+      <w:r>
+        <w:t>}</w:t>
       </w:r>
       <w:r>
         <w:t xml:space="preserve">, zamieszkałym(-ą) w </w:t>
       </w:r>
       <w:r>
-        <w:t>{osobaFizycznaAdres}</w:t>
+        <w:t>{osobaFizyczna</w:t>
+      </w:r>
+      <w:r>
+        <w:t>2</w:t>
+      </w:r>
+      <w:r>
+        <w:t>Adres}</w:t>
       </w:r>
       <w:r>
         <w:t>{</w:t>
       </w:r>
       <w:r>
-        <w:t>/</w:t>
-      </w:r>
-      <w:r>
-        <w:t>osobaReprezentującaNR1}</w:t>
+        <w:t>/osobaReprezentującaNR2</w:t>
+      </w:r>
+      <w:r>
+        <w:t>}</w:t>
       </w:r>
       <w:r>
         <w:t>,</w:t>
@@ -591,13 +628,13 @@
         <w:t>{</w:t>
       </w:r>
       <w:r>
-        <w:t>#osobaReprezentującaNR2</w:t>
+        <w:t>#osobaReprezentującaNR3</w:t>
       </w:r>
       <w:r>
         <w:t>}</w:t>
       </w:r>
       <w:r>
-        <w:t>{osobaReprezentującaNR2</w:t>
+        <w:t>{osobaReprezentującaNR3</w:t>
       </w:r>
       <w:r>
         <w:t>}</w:t>
@@ -609,7 +646,7 @@
         <w:t>{osobaFizyczna</w:t>
       </w:r>
       <w:r>
-        <w:t>2</w:t>
+        <w:t>3</w:t>
       </w:r>
       <w:r>
         <w:t>Adres}</w:t>
@@ -618,7 +655,7 @@
         <w:t>{</w:t>
       </w:r>
       <w:r>
-        <w:t>/osobaReprezentującaNR2</w:t>
+        <w:t>/osobaReprezentującaNR3</w:t>
       </w:r>
       <w:r>
         <w:t>}</w:t>
@@ -633,43 +670,28 @@
         <w:ind w:left="-1"/>
       </w:pPr>
       <w:r>
-        <w:t>{</w:t>
-      </w:r>
-      <w:r>
-        <w:t>#osobaReprezentującaNR3</w:t>
-      </w:r>
-      <w:r>
-        <w:t>}</w:t>
-      </w:r>
-      <w:r>
-        <w:t>{osobaReprezentującaNR3</w:t>
-      </w:r>
-      <w:r>
-        <w:t>}</w:t>
-      </w:r>
-      <w:r>
-        <w:t xml:space="preserve">, zamieszkałym(-ą) w </w:t>
-      </w:r>
-      <w:r>
-        <w:t>{osobaFizyczna</w:t>
-      </w:r>
-      <w:r>
-        <w:t>3</w:t>
-      </w:r>
-      <w:r>
-        <w:t>Adres}</w:t>
-      </w:r>
-      <w:r>
-        <w:t>{</w:t>
-      </w:r>
-      <w:r>
-        <w:t>/osobaReprezentującaNR3</w:t>
-      </w:r>
-      <w:r>
-        <w:t>}</w:t>
-      </w:r>
-      <w:r>
-        <w:t>,</w:t>
+        <w:t xml:space="preserve"> </w:t>
+      </w:r>
+      <w:r>
+        <w:t>P</w:t>
+      </w:r>
+      <w:r>
+        <w:t>rowadzącym</w:t>
+      </w:r>
+      <w:r>
+        <w:t xml:space="preserve">i </w:t>
+      </w:r>
+      <w:r>
+        <w:t xml:space="preserve">działalność gospodarczą pod nazwą </w:t>
+      </w:r>
+      <w:r>
+        <w:t>{nazwaFirmy}</w:t>
+      </w:r>
+      <w:r>
+        <w:t xml:space="preserve"> w </w:t>
+      </w:r>
+      <w:r>
+        <w:t>{siedzibaFirmy},</w:t>
       </w:r>
     </w:p>
     <w:p>
@@ -678,28 +700,43 @@
         <w:ind w:left="-1"/>
       </w:pPr>
       <w:r>
-        <w:t xml:space="preserve"> </w:t>
-      </w:r>
-      <w:r>
-        <w:t>P</w:t>
-      </w:r>
-      <w:r>
-        <w:t>rowadzącym</w:t>
-      </w:r>
-      <w:r>
-        <w:t xml:space="preserve">i </w:t>
-      </w:r>
-      <w:r>
-        <w:t xml:space="preserve">działalność gospodarczą pod nazwą </w:t>
-      </w:r>
-      <w:r>
-        <w:t>{nazwaFirmy}</w:t>
-      </w:r>
-      <w:r>
-        <w:t xml:space="preserve"> w </w:t>
-      </w:r>
-      <w:r>
-        <w:t>{siedzibaFirmy},</w:t>
+        <w:t xml:space="preserve">NIP: </w:t>
+      </w:r>
+      <w:r>
+        <w:t>{numerNIP},</w:t>
+      </w:r>
+      <w:r>
+        <w:t xml:space="preserve"> REGON: </w:t>
+      </w:r>
+      <w:r>
+        <w:t>{numerREGON}</w:t>
+      </w:r>
+      <w:r>
+        <w:t>{</w:t>
+      </w:r>
+      <w:r>
+        <w:t>#</w:t>
+      </w:r>
+      <w:r>
+        <w:t>numerBDO}</w:t>
+      </w:r>
+      <w:r>
+        <w:t>,</w:t>
+      </w:r>
+      <w:r>
+        <w:t xml:space="preserve"> BDO: </w:t>
+      </w:r>
+      <w:r>
+        <w:t>{numerBDO}</w:t>
+      </w:r>
+      <w:r>
+        <w:t>{</w:t>
+      </w:r>
+      <w:r>
+        <w:t>/</w:t>
+      </w:r>
+      <w:r>
+        <w:t>numerBDO}</w:t>
       </w:r>
     </w:p>
     <w:p>
@@ -708,39 +745,8 @@
         <w:ind w:left="-1"/>
       </w:pPr>
       <w:r>
-        <w:t xml:space="preserve">NIP: </w:t>
-      </w:r>
-      <w:r>
-        <w:t>{numerNIP},</w:t>
-      </w:r>
-      <w:r>
-        <w:t xml:space="preserve"> REGON: </w:t>
-      </w:r>
-      <w:r>
-        <w:t>{numerREGON},</w:t>
-      </w:r>
-      <w:r>
-        <w:t xml:space="preserve"> BDO: </w:t>
-      </w:r>
-      <w:r>
-        <w:t>{numerBDO}</w:t>
-      </w:r>
-    </w:p>
-    <w:p>
-      <w:pPr>
-        <w:spacing w:after="0" w:line="276" w:lineRule="auto"/>
-        <w:ind w:left="-1"/>
-      </w:pPr>
-      <w:r>
-        <w:t xml:space="preserve">zwanymi dalej „Kupującym” </w:t>
-      </w:r>
-    </w:p>
-    <w:p>
-      <w:pPr>
-        <w:spacing w:after="0" w:line="276" w:lineRule="auto"/>
-        <w:ind w:firstLine="0"/>
-        <w:jc w:val="left"/>
-      </w:pPr>
+        <w:t>zwanymi dalej „Kupującym”</w:t>
+      </w:r>
       <w:r>
         <w:t>{/</w:t>
       </w:r>
@@ -759,6 +765,13 @@
         <w:ind w:firstLine="0"/>
         <w:jc w:val="left"/>
       </w:pPr>
+    </w:p>
+    <w:p>
+      <w:pPr>
+        <w:spacing w:after="65" w:line="276" w:lineRule="auto"/>
+        <w:ind w:firstLine="0"/>
+        <w:jc w:val="left"/>
+      </w:pPr>
       <w:r>
         <w:t xml:space="preserve">zwanymi dalej łącznie „Stronami” </w:t>
       </w:r>
@@ -802,38 +815,44 @@
       </w:pPr>
       <w:bookmarkStart w:id="1" w:name="_Hlk82074749"/>
       <w:r>
+        <w:t>1.</w:t>
+      </w:r>
+      <w:r>
+        <w:t xml:space="preserve">Umowa </w:t>
+      </w:r>
+      <w:r>
+        <w:t xml:space="preserve">zostaje zawarta w wyniku </w:t>
+      </w:r>
+      <w:r>
+        <w:t xml:space="preserve">rozstrzygnięć </w:t>
+      </w:r>
+      <w:r>
+        <w:rPr>
+          <w:color w:val="auto"/>
+        </w:rPr>
+        <w:t>Łódzkiej Submisji Drewna Cennego w Nadleśnictwie Brzeziny</w:t>
+      </w:r>
+      <w:r>
+        <w:rPr>
+          <w:color w:val="auto"/>
+        </w:rPr>
+        <w:t xml:space="preserve"> przeprowadzo</w:t>
+      </w:r>
+      <w:r>
+        <w:t>nej na podstawie: § 3 ust. 1 lit. d),</w:t>
+      </w:r>
+      <w:r>
+        <w:rPr>
+          <w:lang w:bidi="pl-PL"/>
+        </w:rPr>
+        <w:t xml:space="preserve"> Zarządzenia nr 97 Dyrektora Generalnego Lasów Państwowych z dnia 12 października 2023 roku w sprawie zasad </w:t>
+      </w:r>
+      <w:r>
+        <w:rPr>
+          <w:lang w:bidi="pl-PL"/>
+        </w:rPr>
         <w:lastRenderedPageBreak/>
-        <w:t>1.</w:t>
-      </w:r>
-      <w:r>
-        <w:t xml:space="preserve">Umowa </w:t>
-      </w:r>
-      <w:r>
-        <w:t xml:space="preserve">zostaje zawarta w wyniku </w:t>
-      </w:r>
-      <w:r>
-        <w:t xml:space="preserve">rozstrzygnięć </w:t>
-      </w:r>
-      <w:r>
-        <w:rPr>
-          <w:color w:val="auto"/>
-        </w:rPr>
-        <w:t>Łódzkiej Submisji Drewna Cennego w Nadleśnictwie Brzeziny</w:t>
-      </w:r>
-      <w:r>
-        <w:rPr>
-          <w:color w:val="auto"/>
-        </w:rPr>
-        <w:t xml:space="preserve"> przeprowadzo</w:t>
-      </w:r>
-      <w:r>
-        <w:t>nej na podstawie: § 3 ust. 1 lit. d),</w:t>
-      </w:r>
-      <w:r>
-        <w:rPr>
-          <w:lang w:bidi="pl-PL"/>
-        </w:rPr>
-        <w:t xml:space="preserve"> Zarządzenia nr 97 Dyrektora Generalnego Lasów Państwowych z dnia 12 października 2023 roku w sprawie zasad sprzedaży drewna w PGL LP na lata 2024-2026 (znak: EM.800.3.2023), Decyzji nr 198 Dyrektora Generalnego Lasów Państwowych z dnia 11 grudnia 2023 r. w sprawie wprowadzenia ramowego regulaminu aukcji i submisji na lata 2024 – 2026 (znak: EM.800.13.2023)</w:t>
+        <w:t>sprzedaży drewna w PGL LP na lata 2024-2026 (znak: EM.800.3.2023), Decyzji nr 198 Dyrektora Generalnego Lasów Państwowych z dnia 11 grudnia 2023 r. w sprawie wprowadzenia ramowego regulaminu aukcji i submisji na lata 2024 – 2026 (znak: EM.800.13.2023)</w:t>
       </w:r>
       <w:r>
         <w:t xml:space="preserve"> oraz Decyzji nr 1</w:t>
@@ -1441,7 +1460,6 @@
         <w:ind w:left="0" w:firstLine="0"/>
       </w:pPr>
       <w:r>
-        <w:lastRenderedPageBreak/>
         <w:t xml:space="preserve">W </w:t>
       </w:r>
       <w:r>
@@ -1506,6 +1524,7 @@
         <w:ind w:left="0" w:firstLine="0"/>
       </w:pPr>
       <w:r>
+        <w:lastRenderedPageBreak/>
         <w:t xml:space="preserve">W wypadku odstąpienia od umowy na skutek okoliczności, za które odpowiedzialność ponosi Kupujący, Sprzedawca </w:t>
       </w:r>
       <w:r>
@@ -1748,11 +1767,7 @@
         <w:ind w:left="0" w:firstLine="0"/>
       </w:pPr>
       <w:r>
-        <w:t xml:space="preserve">Kupujący zobowiązuje się wykonać lub zorganizować transport drogowy drewna zgodnie z przepisami wymienionymi w ust. 4, w szczególności nie powodując zagrożenia </w:t>
-      </w:r>
-      <w:r>
-        <w:lastRenderedPageBreak/>
-        <w:t>bezpieczeństwa w ruchu drogowym oraz nie powodując przekroczenia dopuszczalnej masy całkowitej lub nacisków osi pojazdu.</w:t>
+        <w:t>Kupujący zobowiązuje się wykonać lub zorganizować transport drogowy drewna zgodnie z przepisami wymienionymi w ust. 4, w szczególności nie powodując zagrożenia bezpieczeństwa w ruchu drogowym oraz nie powodując przekroczenia dopuszczalnej masy całkowitej lub nacisków osi pojazdu.</w:t>
       </w:r>
     </w:p>
     <w:p>
@@ -1768,7 +1783,11 @@
         <w:ind w:left="0" w:firstLine="0"/>
       </w:pPr>
       <w:r>
-        <w:t>Strony niniejszej umowy zgodnie oświadczają, że Sprzedawca nie wykonuje żadnych czynności związanych z transportem drogowym sprzedanego drewna, w tym w szczególności Sprzedawca nie jest: organizatorem transportu, nadawcą, odbiorcą, załadowcą lub spedytorem. Powyższe czynności wykonywane są wyłącznie przez Kupującego (na jego koszt i ryzyko) lub przez podmiot działający na zlecenie Kupującego.</w:t>
+        <w:t xml:space="preserve">Strony niniejszej umowy zgodnie oświadczają, że Sprzedawca nie wykonuje żadnych czynności związanych z transportem drogowym sprzedanego drewna, w tym w szczególności </w:t>
+      </w:r>
+      <w:r>
+        <w:lastRenderedPageBreak/>
+        <w:t>Sprzedawca nie jest: organizatorem transportu, nadawcą, odbiorcą, załadowcą lub spedytorem. Powyższe czynności wykonywane są wyłącznie przez Kupującego (na jego koszt i ryzyko) lub przez podmiot działający na zlecenie Kupującego.</w:t>
       </w:r>
       <w:r>
         <w:rPr>
@@ -2058,7 +2077,6 @@
         <w:ind w:left="0" w:firstLine="0"/>
       </w:pPr>
       <w:r>
-        <w:lastRenderedPageBreak/>
         <w:t>3) 100 euro – gdy wartość świadczenia pieniężnego jest równa lub wyższa od 50 000 złotych.</w:t>
       </w:r>
     </w:p>
@@ -2071,7 +2089,11 @@
         <w:ind w:left="0" w:firstLine="0"/>
       </w:pPr>
       <w:r>
-        <w:t xml:space="preserve">Równowartości kwot wyrażone w euro przelicza się na złote według średniego kursu euro ogłoszonego przez Narodowy Bank Polski ostatniego dnia roboczego miesiąca poprzedzającego miesiąc, w którym świadczenie pieniężne stało się wymagalne zgodnie z art. 10 ustawy z dnia 8 marca 2013 roku o przeciwdziałaniu nadmiernym opóźnieniom </w:t>
+        <w:t xml:space="preserve">Równowartości kwot wyrażone w euro przelicza się na złote według średniego kursu euro ogłoszonego przez Narodowy Bank Polski ostatniego dnia roboczego miesiąca </w:t>
+      </w:r>
+      <w:r>
+        <w:lastRenderedPageBreak/>
+        <w:t xml:space="preserve">poprzedzającego miesiąc, w którym świadczenie pieniężne stało się wymagalne zgodnie z art. 10 ustawy z dnia 8 marca 2013 roku o przeciwdziałaniu nadmiernym opóźnieniom </w:t>
       </w:r>
     </w:p>
     <w:p>
@@ -2396,7 +2418,6 @@
         <w:ind w:right="6"/>
       </w:pPr>
       <w:r>
-        <w:lastRenderedPageBreak/>
         <w:t>ilościach poszczególnych sortymentów nabywanego drewna,</w:t>
       </w:r>
     </w:p>
@@ -2437,6 +2458,7 @@
         <w:rPr>
           <w:szCs w:val="24"/>
         </w:rPr>
+        <w:lastRenderedPageBreak/>
         <w:t>Jednocześnie Strony oświadczają, że powyższe dane stanowią informacje posiadające dla każdej ze Stron wartość gospodarczą, które jako całość oraz pojedynczo nie są łatwo dostępne osobom zwykle zajmującym się tym rodzajem informacji, a zarówno Sprzedawca i Kupujący podjęli przy zachowaniu należytej staranności, działania w celu utrzymania ich w poufności.</w:t>
       </w:r>
     </w:p>
@@ -2954,7 +2976,6 @@
         <w:ind w:left="-1" w:right="314"/>
       </w:pPr>
       <w:r>
-        <w:lastRenderedPageBreak/>
         <w:t xml:space="preserve">data potwierdzenia </w:t>
       </w:r>
       <w:r>
@@ -3008,6 +3029,7 @@
         <w:rPr>
           <w:color w:val="auto"/>
         </w:rPr>
+        <w:lastRenderedPageBreak/>
         <w:t>Załączniki stanowiące integralną część Umowy:</w:t>
       </w:r>
     </w:p>

</xml_diff>

<commit_message>
Add spinner while waiting for server response
</commit_message>
<xml_diff>
--- a/files/input/inputUmowa.docx
+++ b/files/input/inputUmowa.docx
@@ -232,37 +232,224 @@
         <w:t>{#osobaPrawna}</w:t>
       </w:r>
       <w:r>
+        <w:t xml:space="preserve">{nazwaFirmy} </w:t>
+      </w:r>
+      <w:r>
+        <w:t>z siedzibą w</w:t>
+      </w:r>
+      <w:r>
+        <w:t xml:space="preserve"> </w:t>
+      </w:r>
+      <w:r>
+        <w:t>{siedzibaFirmy}</w:t>
+      </w:r>
+      <w:r>
+        <w:t xml:space="preserve"> </w:t>
+      </w:r>
+      <w:r>
+        <w:t>wpisanym(-ą) do Rejestru Przedsiębiorców Krajowego Rejestru Sądo</w:t>
+      </w:r>
+      <w:r>
+        <w:t xml:space="preserve">wego przez Sąd Rejonowy w </w:t>
+      </w:r>
+      <w:r>
+        <w:t>{siedzibaSądu}</w:t>
+      </w:r>
+      <w:r>
+        <w:t xml:space="preserve">, {oddziałSądu} </w:t>
+      </w:r>
+      <w:r>
+        <w:t>Wydział Gospodarczy pod numerem KRS</w:t>
+      </w:r>
+      <w:r>
+        <w:t>:</w:t>
+      </w:r>
+      <w:r>
+        <w:t xml:space="preserve"> </w:t>
+      </w:r>
+      <w:r>
+        <w:t>{numerKRS},</w:t>
+      </w:r>
+      <w:r>
+        <w:t xml:space="preserve"> </w:t>
+      </w:r>
+      <w:r>
+        <w:t>NIP</w:t>
+      </w:r>
+      <w:r>
+        <w:t>:</w:t>
+      </w:r>
+      <w:r>
+        <w:t xml:space="preserve"> </w:t>
+      </w:r>
+      <w:r>
+        <w:t>{numerNIP},</w:t>
+      </w:r>
+      <w:r>
+        <w:t xml:space="preserve"> REGON</w:t>
+      </w:r>
+      <w:r>
+        <w:t>:</w:t>
+      </w:r>
+      <w:r>
+        <w:t xml:space="preserve"> </w:t>
+      </w:r>
+      <w:r>
+        <w:t>{numerREGON},</w:t>
+      </w:r>
+      <w:r>
+        <w:t>{</w:t>
+      </w:r>
+      <w:r>
+        <w:t>#</w:t>
+      </w:r>
+      <w:r>
+        <w:t>numerBDO}</w:t>
+      </w:r>
+      <w:r>
+        <w:t xml:space="preserve"> </w:t>
+      </w:r>
+      <w:r>
+        <w:t xml:space="preserve">BDO: </w:t>
+      </w:r>
+      <w:r>
+        <w:t>{numerBDO}</w:t>
+      </w:r>
+      <w:r>
+        <w:t>,</w:t>
+      </w:r>
+      <w:r>
+        <w:t>{</w:t>
+      </w:r>
+      <w:r>
+        <w:t>/</w:t>
+      </w:r>
+      <w:r>
+        <w:t>numerBDO}</w:t>
+      </w:r>
+      <w:r>
+        <w:t xml:space="preserve"> </w:t>
+      </w:r>
+      <w:r>
+        <w:t xml:space="preserve">zwanym(-ą) dalej „Kupującym”, w imieniu którego działają: </w:t>
+      </w:r>
+    </w:p>
+    <w:p>
+      <w:pPr>
+        <w:spacing w:after="0" w:line="276" w:lineRule="auto"/>
+      </w:pPr>
+      <w:r>
+        <w:t>{</w:t>
+      </w:r>
+      <w:r>
+        <w:t>#</w:t>
+      </w:r>
+      <w:r>
+        <w:t>osobaReprezentującaNR1}</w:t>
+      </w:r>
+      <w:r>
+        <w:t xml:space="preserve">1. </w:t>
+      </w:r>
+      <w:r>
+        <w:t>{osobaReprezentującaNR1}</w:t>
+      </w:r>
+      <w:r>
+        <w:t>{</w:t>
+      </w:r>
+      <w:r>
+        <w:t>/</w:t>
+      </w:r>
+      <w:r>
+        <w:t>osobaReprezentującaNR1}</w:t>
+      </w:r>
+    </w:p>
+    <w:p>
+      <w:pPr>
+        <w:spacing w:after="0" w:line="276" w:lineRule="auto"/>
+      </w:pPr>
+      <w:r>
+        <w:t>{</w:t>
+      </w:r>
+      <w:r>
+        <w:t>#osobaReprezentującaNR2</w:t>
+      </w:r>
+      <w:r>
+        <w:t>}</w:t>
+      </w:r>
+      <w:r>
+        <w:t xml:space="preserve">2. </w:t>
+      </w:r>
+      <w:r>
+        <w:t>{osobaReprezentującaNR2}</w:t>
+      </w:r>
+      <w:r>
+        <w:t>{</w:t>
+      </w:r>
+      <w:r>
+        <w:t>/</w:t>
+      </w:r>
+      <w:r>
+        <w:t>osobaReprezentującaNR</w:t>
+      </w:r>
+      <w:r>
+        <w:t>2</w:t>
+      </w:r>
+      <w:r>
+        <w:t>}</w:t>
+      </w:r>
+      <w:r>
+        <w:t>{/osobaPrawna}{#osobaFizyczna}</w:t>
+      </w:r>
+      <w:r>
+        <w:t>{osobaReprezentującaNR1}</w:t>
+      </w:r>
+      <w:r>
+        <w:t>, zamieszkałym(-ą) w</w:t>
+      </w:r>
+      <w:r>
+        <w:t xml:space="preserve"> </w:t>
+      </w:r>
+      <w:r>
+        <w:t>{osobaFizycznaAdres}</w:t>
+      </w:r>
+      <w:r>
+        <w:t xml:space="preserve"> </w:t>
+      </w:r>
+      <w:r>
+        <w:t xml:space="preserve">prowadzącym(-ą) działalność gospodarczą pod nazwą </w:t>
+      </w:r>
+      <w:r>
         <w:t>{nazwaFirmy}</w:t>
       </w:r>
       <w:r>
         <w:t xml:space="preserve"> </w:t>
       </w:r>
       <w:r>
-        <w:t>z siedzibą w</w:t>
+        <w:t xml:space="preserve">w </w:t>
+      </w:r>
+      <w:r>
+        <w:t>{siedzibaFirmy},</w:t>
       </w:r>
       <w:r>
         <w:t xml:space="preserve"> </w:t>
       </w:r>
       <w:r>
-        <w:t>{siedzibaFirmy}</w:t>
+        <w:t>NIP</w:t>
+      </w:r>
+      <w:r>
+        <w:t>:</w:t>
       </w:r>
       <w:r>
         <w:t xml:space="preserve"> </w:t>
       </w:r>
       <w:r>
-        <w:t>wpisanym(-ą) do Rejestru Przedsiębiorców Krajowego Rejestru Sądo</w:t>
-      </w:r>
-      <w:r>
-        <w:t xml:space="preserve">wego przez Sąd Rejonowy w </w:t>
-      </w:r>
-      <w:r>
-        <w:t>{siedzibaSądu}</w:t>
-      </w:r>
-      <w:r>
-        <w:t xml:space="preserve">, {oddziałSądu} </w:t>
-      </w:r>
-      <w:r>
-        <w:t>Wydział Gospodarczy pod numerem KRS</w:t>
+        <w:t>{numerNIP},</w:t>
+      </w:r>
+      <w:r>
+        <w:t xml:space="preserve"> </w:t>
+      </w:r>
+      <w:r>
+        <w:t>REGON</w:t>
       </w:r>
       <w:r>
         <w:t>:</w:t>
@@ -271,34 +458,67 @@
         <w:t xml:space="preserve"> </w:t>
       </w:r>
       <w:r>
-        <w:t>{numerKRS},</w:t>
+        <w:t>{numerREGON}</w:t>
+      </w:r>
+      <w:r>
+        <w:t>{</w:t>
+      </w:r>
+      <w:r>
+        <w:t>#</w:t>
+      </w:r>
+      <w:r>
+        <w:t>numerBDO}</w:t>
+      </w:r>
+      <w:r>
+        <w:t>,</w:t>
       </w:r>
       <w:r>
         <w:t xml:space="preserve"> </w:t>
       </w:r>
       <w:r>
-        <w:t>NIP</w:t>
-      </w:r>
-      <w:r>
-        <w:t>:</w:t>
+        <w:t>BDO</w:t>
+      </w:r>
+      <w:r>
+        <w:t xml:space="preserve">: </w:t>
+      </w:r>
+      <w:r>
+        <w:t>{numerBDO}</w:t>
+      </w:r>
+      <w:r>
+        <w:t>,</w:t>
+      </w:r>
+      <w:r>
+        <w:t>{</w:t>
+      </w:r>
+      <w:r>
+        <w:t>/</w:t>
+      </w:r>
+      <w:r>
+        <w:t>numerBDO}</w:t>
       </w:r>
       <w:r>
         <w:t xml:space="preserve"> </w:t>
       </w:r>
       <w:r>
-        <w:t>{numerNIP},</w:t>
-      </w:r>
-      <w:r>
-        <w:t xml:space="preserve"> REGON</w:t>
-      </w:r>
-      <w:r>
-        <w:t>:</w:t>
-      </w:r>
-      <w:r>
-        <w:t xml:space="preserve"> </w:t>
-      </w:r>
-      <w:r>
-        <w:t>{numerREGON}</w:t>
+        <w:t xml:space="preserve">zwanym(-ą) </w:t>
+      </w:r>
+      <w:r>
+        <w:t xml:space="preserve">dalej </w:t>
+      </w:r>
+      <w:r>
+        <w:t>„Kupującym”</w:t>
+      </w:r>
+      <w:r>
+        <w:t>{/osobaFizyczna}</w:t>
+      </w:r>
+      <w:r>
+        <w:t>{#</w:t>
+      </w:r>
+      <w:r>
+        <w:t>spolkaCywilna</w:t>
+      </w:r>
+      <w:r>
+        <w:t>}</w:t>
       </w:r>
       <w:r>
         <w:t>{</w:t>
@@ -307,147 +527,28 @@
         <w:t>#</w:t>
       </w:r>
       <w:r>
-        <w:t>numerBDO}</w:t>
+        <w:t>osobaReprezentującaNR1}</w:t>
+      </w:r>
+      <w:r>
+        <w:t>{osobaReprezentującaNR1}</w:t>
+      </w:r>
+      <w:r>
+        <w:t xml:space="preserve">, zamieszkałym(-ą) w </w:t>
+      </w:r>
+      <w:r>
+        <w:t>{osobaFizycznaAdres}</w:t>
       </w:r>
       <w:r>
         <w:t>,</w:t>
       </w:r>
       <w:r>
-        <w:t xml:space="preserve"> </w:t>
-      </w:r>
-      <w:r>
-        <w:t xml:space="preserve">BDO: </w:t>
-      </w:r>
-      <w:r>
-        <w:t>{numerBDO}</w:t>
-      </w:r>
-      <w:r>
         <w:t>{</w:t>
       </w:r>
       <w:r>
         <w:t>/</w:t>
       </w:r>
       <w:r>
-        <w:t>numerBDO}</w:t>
-      </w:r>
-      <w:r>
-        <w:t xml:space="preserve"> </w:t>
-      </w:r>
-      <w:r>
-        <w:t xml:space="preserve">zwanym(-ą) dalej „Kupującym”, w imieniu którego działają: </w:t>
-      </w:r>
-    </w:p>
-    <w:p>
-      <w:pPr>
-        <w:spacing w:after="0" w:line="276" w:lineRule="auto"/>
-      </w:pPr>
-      <w:r>
-        <w:t>{</w:t>
-      </w:r>
-      <w:r>
-        <w:t>#</w:t>
-      </w:r>
-      <w:r>
         <w:t>osobaReprezentującaNR1}</w:t>
-      </w:r>
-      <w:r>
-        <w:t xml:space="preserve">1. </w:t>
-      </w:r>
-      <w:r>
-        <w:t>{osobaReprezentującaNR1}</w:t>
-      </w:r>
-      <w:r>
-        <w:t>{</w:t>
-      </w:r>
-      <w:r>
-        <w:t>/</w:t>
-      </w:r>
-      <w:r>
-        <w:t>osobaReprezentującaNR1}</w:t>
-      </w:r>
-      <w:r>
-        <w:t>,</w:t>
-      </w:r>
-    </w:p>
-    <w:p>
-      <w:pPr>
-        <w:spacing w:after="0" w:line="276" w:lineRule="auto"/>
-      </w:pPr>
-      <w:r>
-        <w:t>{</w:t>
-      </w:r>
-      <w:r>
-        <w:t>#osobaReprezentującaNR2</w:t>
-      </w:r>
-      <w:r>
-        <w:t>}</w:t>
-      </w:r>
-      <w:r>
-        <w:t xml:space="preserve">2. </w:t>
-      </w:r>
-      <w:r>
-        <w:t>{osobaReprezentującaNR2}</w:t>
-      </w:r>
-      <w:r>
-        <w:t>{</w:t>
-      </w:r>
-      <w:r>
-        <w:t>/</w:t>
-      </w:r>
-      <w:r>
-        <w:t>osobaReprezentującaNR</w:t>
-      </w:r>
-      <w:r>
-        <w:t>2</w:t>
-      </w:r>
-      <w:r>
-        <w:t>}</w:t>
-      </w:r>
-      <w:r>
-        <w:t>,</w:t>
-      </w:r>
-      <w:r>
-        <w:t>{/osobaPrawna}</w:t>
-      </w:r>
-    </w:p>
-    <w:p>
-      <w:pPr>
-        <w:spacing w:after="0" w:line="276" w:lineRule="auto"/>
-        <w:ind w:left="9" w:hanging="10"/>
-        <w:jc w:val="left"/>
-      </w:pPr>
-      <w:r>
-        <w:t>{#osobaFizyczna}</w:t>
-      </w:r>
-      <w:r>
-        <w:t>{osobaReprezentującaNR1}</w:t>
-      </w:r>
-      <w:r>
-        <w:t>, zamieszkałym(-ą) w</w:t>
-      </w:r>
-      <w:r>
-        <w:t xml:space="preserve"> </w:t>
-      </w:r>
-      <w:r>
-        <w:t>{osobaFizycznaAdres}</w:t>
-      </w:r>
-      <w:r>
-        <w:t xml:space="preserve"> </w:t>
-      </w:r>
-      <w:r>
-        <w:t xml:space="preserve">prowadzącym(-ą) działalność gospodarczą pod nazwą </w:t>
-      </w:r>
-      <w:r>
-        <w:t>{nazwaFirmy}</w:t>
-      </w:r>
-      <w:r>
-        <w:t xml:space="preserve"> </w:t>
-      </w:r>
-      <w:r>
-        <w:t xml:space="preserve">w </w:t>
-      </w:r>
-      <w:r>
-        <w:t>{siedzibaFirmy},</w:t>
       </w:r>
     </w:p>
     <w:p>
@@ -456,64 +557,43 @@
         <w:ind w:left="-1"/>
       </w:pPr>
       <w:r>
-        <w:t>NIP</w:t>
-      </w:r>
-      <w:r>
-        <w:t>:</w:t>
-      </w:r>
-      <w:r>
-        <w:t xml:space="preserve"> </w:t>
-      </w:r>
-      <w:r>
-        <w:t>{numerNIP},</w:t>
-      </w:r>
-      <w:r>
-        <w:t xml:space="preserve"> </w:t>
-      </w:r>
-      <w:r>
-        <w:t>REGON</w:t>
-      </w:r>
-      <w:r>
-        <w:t>:</w:t>
-      </w:r>
-      <w:r>
-        <w:t xml:space="preserve"> </w:t>
-      </w:r>
-      <w:r>
-        <w:t>{numerREGON}</w:t>
-      </w:r>
-      <w:r>
         <w:t>{</w:t>
       </w:r>
       <w:r>
-        <w:t>#</w:t>
-      </w:r>
-      <w:r>
-        <w:t>numerBDO}</w:t>
+        <w:t>#osobaReprezentującaNR2</w:t>
+      </w:r>
+      <w:r>
+        <w:t>}</w:t>
+      </w:r>
+      <w:r>
+        <w:t>{osobaReprezentującaNR2</w:t>
+      </w:r>
+      <w:r>
+        <w:t>}</w:t>
+      </w:r>
+      <w:r>
+        <w:t xml:space="preserve">, zamieszkałym(-ą) w </w:t>
+      </w:r>
+      <w:r>
+        <w:t>{osobaFizyczna</w:t>
+      </w:r>
+      <w:r>
+        <w:t>2</w:t>
+      </w:r>
+      <w:r>
+        <w:t>Adres}</w:t>
       </w:r>
       <w:r>
         <w:t>,</w:t>
       </w:r>
       <w:r>
-        <w:t xml:space="preserve"> </w:t>
-      </w:r>
-      <w:r>
-        <w:t>BDO</w:t>
-      </w:r>
-      <w:r>
-        <w:t xml:space="preserve">: </w:t>
-      </w:r>
-      <w:r>
-        <w:t>{numerBDO}</w:t>
-      </w:r>
-      <w:r>
         <w:t>{</w:t>
       </w:r>
       <w:r>
-        <w:t>/</w:t>
-      </w:r>
-      <w:r>
-        <w:t>numerBDO}</w:t>
+        <w:t>/osobaReprezentującaNR2</w:t>
+      </w:r>
+      <w:r>
+        <w:t>}</w:t>
       </w:r>
     </w:p>
     <w:p>
@@ -522,56 +602,43 @@
         <w:ind w:left="-1"/>
       </w:pPr>
       <w:r>
-        <w:t>zwanym(-ą) dalej „Kupującym”</w:t>
-      </w:r>
-      <w:r>
-        <w:t>{/osobaFizyczna}</w:t>
-      </w:r>
-    </w:p>
-    <w:p>
-      <w:pPr>
-        <w:spacing w:after="0" w:line="276" w:lineRule="auto"/>
-        <w:ind w:left="9" w:hanging="10"/>
-        <w:jc w:val="left"/>
-      </w:pPr>
-      <w:r>
-        <w:t>{#</w:t>
-      </w:r>
-      <w:r>
-        <w:t>spolkaCywilna</w:t>
+        <w:t>{</w:t>
+      </w:r>
+      <w:r>
+        <w:t>#osobaReprezentującaNR3</w:t>
       </w:r>
       <w:r>
         <w:t>}</w:t>
       </w:r>
       <w:r>
+        <w:t>{osobaReprezentującaNR3</w:t>
+      </w:r>
+      <w:r>
+        <w:t>}</w:t>
+      </w:r>
+      <w:r>
+        <w:t xml:space="preserve">, zamieszkałym(-ą) w </w:t>
+      </w:r>
+      <w:r>
+        <w:t>{osobaFizyczna</w:t>
+      </w:r>
+      <w:r>
+        <w:t>3</w:t>
+      </w:r>
+      <w:r>
+        <w:t>Adres}</w:t>
+      </w:r>
+      <w:r>
+        <w:t>,</w:t>
+      </w:r>
+      <w:r>
         <w:t>{</w:t>
       </w:r>
       <w:r>
-        <w:t>#</w:t>
-      </w:r>
-      <w:r>
-        <w:t>osobaReprezentującaNR1}</w:t>
-      </w:r>
-      <w:r>
-        <w:t>{osobaReprezentującaNR1}</w:t>
-      </w:r>
-      <w:r>
-        <w:t xml:space="preserve">, zamieszkałym(-ą) w </w:t>
-      </w:r>
-      <w:r>
-        <w:t>{osobaFizycznaAdres}</w:t>
-      </w:r>
-      <w:r>
-        <w:t>{</w:t>
-      </w:r>
-      <w:r>
-        <w:t>/</w:t>
-      </w:r>
-      <w:r>
-        <w:t>osobaReprezentującaNR1}</w:t>
-      </w:r>
-      <w:r>
-        <w:t>,</w:t>
+        <w:t>/osobaReprezentującaNR3</w:t>
+      </w:r>
+      <w:r>
+        <w:t>}</w:t>
       </w:r>
     </w:p>
     <w:p>
@@ -580,108 +647,18 @@
         <w:ind w:left="-1"/>
       </w:pPr>
       <w:r>
-        <w:t>{</w:t>
-      </w:r>
-      <w:r>
-        <w:t>#osobaReprezentującaNR2</w:t>
-      </w:r>
-      <w:r>
-        <w:t>}</w:t>
-      </w:r>
-      <w:r>
-        <w:t>{osobaReprezentującaNR2</w:t>
-      </w:r>
-      <w:r>
-        <w:t>}</w:t>
-      </w:r>
-      <w:r>
-        <w:t xml:space="preserve">, zamieszkałym(-ą) w </w:t>
-      </w:r>
-      <w:r>
-        <w:t>{osobaFizyczna</w:t>
-      </w:r>
-      <w:r>
-        <w:t>2</w:t>
-      </w:r>
-      <w:r>
-        <w:t>Adres}</w:t>
-      </w:r>
-      <w:r>
-        <w:t>{</w:t>
-      </w:r>
-      <w:r>
-        <w:t>/osobaReprezentującaNR2</w:t>
-      </w:r>
-      <w:r>
-        <w:t>}</w:t>
-      </w:r>
-      <w:r>
-        <w:t>,</w:t>
-      </w:r>
-    </w:p>
-    <w:p>
-      <w:pPr>
-        <w:spacing w:after="0" w:line="276" w:lineRule="auto"/>
-        <w:ind w:left="-1"/>
-      </w:pPr>
-      <w:r>
-        <w:t>{</w:t>
-      </w:r>
-      <w:r>
-        <w:t>#osobaReprezentującaNR3</w:t>
-      </w:r>
-      <w:r>
-        <w:t>}</w:t>
-      </w:r>
-      <w:r>
-        <w:t>{osobaReprezentującaNR3</w:t>
-      </w:r>
-      <w:r>
-        <w:t>}</w:t>
-      </w:r>
-      <w:r>
-        <w:t xml:space="preserve">, zamieszkałym(-ą) w </w:t>
-      </w:r>
-      <w:r>
-        <w:t>{osobaFizyczna</w:t>
-      </w:r>
-      <w:r>
-        <w:t>3</w:t>
-      </w:r>
-      <w:r>
-        <w:t>Adres}</w:t>
-      </w:r>
-      <w:r>
-        <w:t>{</w:t>
-      </w:r>
-      <w:r>
-        <w:t>/osobaReprezentującaNR3</w:t>
-      </w:r>
-      <w:r>
-        <w:t>}</w:t>
-      </w:r>
-      <w:r>
-        <w:t>,</w:t>
-      </w:r>
-    </w:p>
-    <w:p>
-      <w:pPr>
-        <w:spacing w:after="0" w:line="276" w:lineRule="auto"/>
-        <w:ind w:left="-1"/>
-      </w:pPr>
+        <w:t>P</w:t>
+      </w:r>
+      <w:r>
+        <w:t>rowadzącym</w:t>
+      </w:r>
+      <w:r>
+        <w:t>i(-m/-ą)</w:t>
+      </w:r>
       <w:r>
         <w:t xml:space="preserve"> </w:t>
       </w:r>
       <w:r>
-        <w:t>P</w:t>
-      </w:r>
-      <w:r>
-        <w:t>rowadzącym</w:t>
-      </w:r>
-      <w:r>
-        <w:t xml:space="preserve">i </w:t>
-      </w:r>
-      <w:r>
         <w:t xml:space="preserve">działalność gospodarczą pod nazwą </w:t>
       </w:r>
       <w:r>
@@ -693,71 +670,74 @@
       <w:r>
         <w:t>{siedzibaFirmy},</w:t>
       </w:r>
-    </w:p>
-    <w:p>
-      <w:pPr>
-        <w:spacing w:after="0" w:line="276" w:lineRule="auto"/>
-        <w:ind w:left="-1"/>
-      </w:pPr>
-      <w:r>
-        <w:t xml:space="preserve">NIP: </w:t>
-      </w:r>
-      <w:r>
-        <w:t>{numerNIP},</w:t>
-      </w:r>
-      <w:r>
-        <w:t xml:space="preserve"> REGON: </w:t>
-      </w:r>
-      <w:r>
-        <w:t>{numerREGON}</w:t>
-      </w:r>
-      <w:r>
-        <w:t>{</w:t>
-      </w:r>
-      <w:r>
-        <w:t>#</w:t>
-      </w:r>
-      <w:r>
-        <w:t>numerBDO}</w:t>
-      </w:r>
-      <w:r>
-        <w:t>,</w:t>
-      </w:r>
-      <w:r>
-        <w:t xml:space="preserve"> BDO: </w:t>
-      </w:r>
-      <w:r>
-        <w:t>{numerBDO}</w:t>
-      </w:r>
-      <w:r>
-        <w:t>{</w:t>
-      </w:r>
-      <w:r>
-        <w:t>/</w:t>
-      </w:r>
-      <w:r>
-        <w:t>numerBDO}</w:t>
-      </w:r>
-    </w:p>
-    <w:p>
-      <w:pPr>
-        <w:spacing w:after="0" w:line="276" w:lineRule="auto"/>
-        <w:ind w:left="-1"/>
-      </w:pPr>
-      <w:r>
-        <w:t>zwanymi dalej „Kupującym”</w:t>
-      </w:r>
-      <w:r>
-        <w:t>{/</w:t>
-      </w:r>
-      <w:r>
-        <w:t>spolkaCywilna</w:t>
-      </w:r>
-      <w:r>
-        <w:t>}</w:t>
+      <w:r>
+        <w:t xml:space="preserve"> </w:t>
       </w:r>
       <w:bookmarkStart w:id="0" w:name="_GoBack"/>
       <w:bookmarkEnd w:id="0"/>
+      <w:r>
+        <w:t xml:space="preserve">NIP: </w:t>
+      </w:r>
+      <w:r>
+        <w:t>{numerNIP},</w:t>
+      </w:r>
+      <w:r>
+        <w:t xml:space="preserve"> REGON: </w:t>
+      </w:r>
+      <w:r>
+        <w:t>{numerREGON}</w:t>
+      </w:r>
+      <w:r>
+        <w:t>{</w:t>
+      </w:r>
+      <w:r>
+        <w:t>#</w:t>
+      </w:r>
+      <w:r>
+        <w:t>numerBDO}</w:t>
+      </w:r>
+      <w:r>
+        <w:t>,</w:t>
+      </w:r>
+      <w:r>
+        <w:t xml:space="preserve"> BDO: </w:t>
+      </w:r>
+      <w:r>
+        <w:t>{numerBDO}</w:t>
+      </w:r>
+      <w:r>
+        <w:t>,</w:t>
+      </w:r>
+      <w:r>
+        <w:t>{</w:t>
+      </w:r>
+      <w:r>
+        <w:t>/</w:t>
+      </w:r>
+      <w:r>
+        <w:t>numerBDO}</w:t>
+      </w:r>
+      <w:r>
+        <w:t xml:space="preserve"> </w:t>
+      </w:r>
+      <w:r>
+        <w:t>zwanymi</w:t>
+      </w:r>
+      <w:r>
+        <w:t>(-m/-ą)</w:t>
+      </w:r>
+      <w:r>
+        <w:t xml:space="preserve"> dalej „Kupującym”</w:t>
+      </w:r>
+      <w:r>
+        <w:t>{/</w:t>
+      </w:r>
+      <w:r>
+        <w:t>spolkaCywilna</w:t>
+      </w:r>
+      <w:r>
+        <w:t>}</w:t>
+      </w:r>
     </w:p>
     <w:p>
       <w:pPr>
@@ -845,14 +825,14 @@
         <w:rPr>
           <w:lang w:bidi="pl-PL"/>
         </w:rPr>
-        <w:t xml:space="preserve"> Zarządzenia nr 97 Dyrektora Generalnego Lasów Państwowych z dnia 12 października 2023 roku w sprawie zasad </w:t>
+        <w:t xml:space="preserve"> Zarządzenia nr 97 Dyrektora Generalnego Lasów Państwowych z dnia 12 października 2023 roku w sprawie zasad sprzedaży drewna w PGL LP na lata 2024-2026 (znak: EM.800.3.2023), Decyzji nr 198 Dyrektora Generalnego Lasów Państwowych z dnia 11 grudnia 2023 r. w sprawie </w:t>
       </w:r>
       <w:r>
         <w:rPr>
           <w:lang w:bidi="pl-PL"/>
         </w:rPr>
         <w:lastRenderedPageBreak/>
-        <w:t>sprzedaży drewna w PGL LP na lata 2024-2026 (znak: EM.800.3.2023), Decyzji nr 198 Dyrektora Generalnego Lasów Państwowych z dnia 11 grudnia 2023 r. w sprawie wprowadzenia ramowego regulaminu aukcji i submisji na lata 2024 – 2026 (znak: EM.800.13.2023)</w:t>
+        <w:t>wprowadzenia ramowego regulaminu aukcji i submisji na lata 2024 – 2026 (znak: EM.800.13.2023)</w:t>
       </w:r>
       <w:r>
         <w:t xml:space="preserve"> oraz Decyzji nr 1</w:t>
@@ -1524,20 +1504,23 @@
         <w:ind w:left="0" w:firstLine="0"/>
       </w:pPr>
       <w:r>
+        <w:t xml:space="preserve">W wypadku odstąpienia od umowy na skutek okoliczności, za które odpowiedzialność ponosi Kupujący, Sprzedawca </w:t>
+      </w:r>
+      <w:r>
+        <w:t xml:space="preserve">będzie </w:t>
+      </w:r>
+      <w:r>
+        <w:t>żąda</w:t>
+      </w:r>
+      <w:r>
+        <w:t>ł</w:t>
+      </w:r>
+      <w:r>
+        <w:t xml:space="preserve"> zapłaty kary umownej w wysokości różnicy pomiędzy cenami drewna określonymi w niniejszej umowie, a cenami uzyskanymi w wyniku </w:t>
+      </w:r>
+      <w:r>
         <w:lastRenderedPageBreak/>
-        <w:t xml:space="preserve">W wypadku odstąpienia od umowy na skutek okoliczności, za które odpowiedzialność ponosi Kupujący, Sprzedawca </w:t>
-      </w:r>
-      <w:r>
-        <w:t xml:space="preserve">będzie </w:t>
-      </w:r>
-      <w:r>
-        <w:t>żąda</w:t>
-      </w:r>
-      <w:r>
-        <w:t>ł</w:t>
-      </w:r>
-      <w:r>
-        <w:t xml:space="preserve"> zapłaty kary umownej w wysokości różnicy pomiędzy cenami drewna określonymi w niniejszej umowie, a cenami uzyskanymi w wyniku sprzedaży tego drewna innemu nabywcy za pośrednictwem aukcji w aplikacji internetowej </w:t>
+        <w:t xml:space="preserve">sprzedaży tego drewna innemu nabywcy za pośrednictwem aukcji w aplikacji internetowej </w:t>
       </w:r>
       <w:r>
         <w:br/>
@@ -1783,11 +1766,7 @@
         <w:ind w:left="0" w:firstLine="0"/>
       </w:pPr>
       <w:r>
-        <w:t xml:space="preserve">Strony niniejszej umowy zgodnie oświadczają, że Sprzedawca nie wykonuje żadnych czynności związanych z transportem drogowym sprzedanego drewna, w tym w szczególności </w:t>
-      </w:r>
-      <w:r>
-        <w:lastRenderedPageBreak/>
-        <w:t>Sprzedawca nie jest: organizatorem transportu, nadawcą, odbiorcą, załadowcą lub spedytorem. Powyższe czynności wykonywane są wyłącznie przez Kupującego (na jego koszt i ryzyko) lub przez podmiot działający na zlecenie Kupującego.</w:t>
+        <w:t>Strony niniejszej umowy zgodnie oświadczają, że Sprzedawca nie wykonuje żadnych czynności związanych z transportem drogowym sprzedanego drewna, w tym w szczególności Sprzedawca nie jest: organizatorem transportu, nadawcą, odbiorcą, załadowcą lub spedytorem. Powyższe czynności wykonywane są wyłącznie przez Kupującego (na jego koszt i ryzyko) lub przez podmiot działający na zlecenie Kupującego.</w:t>
       </w:r>
       <w:r>
         <w:rPr>
@@ -1814,6 +1793,7 @@
         <w:ind w:left="0" w:firstLine="0"/>
       </w:pPr>
       <w:r>
+        <w:lastRenderedPageBreak/>
         <w:t xml:space="preserve">W przypadku spedycji międzynarodowej, Nadawcą międzynarodowego listu przewozowego CMR, w rozumieniu Konwencji CMR i Protokołu podpisania z dnia 19 maja 1956 r. (Dz.U. </w:t>
       </w:r>
     </w:p>
@@ -2089,11 +2069,7 @@
         <w:ind w:left="0" w:firstLine="0"/>
       </w:pPr>
       <w:r>
-        <w:t xml:space="preserve">Równowartości kwot wyrażone w euro przelicza się na złote według średniego kursu euro ogłoszonego przez Narodowy Bank Polski ostatniego dnia roboczego miesiąca </w:t>
-      </w:r>
-      <w:r>
-        <w:lastRenderedPageBreak/>
-        <w:t xml:space="preserve">poprzedzającego miesiąc, w którym świadczenie pieniężne stało się wymagalne zgodnie z art. 10 ustawy z dnia 8 marca 2013 roku o przeciwdziałaniu nadmiernym opóźnieniom </w:t>
+        <w:t xml:space="preserve">Równowartości kwot wyrażone w euro przelicza się na złote według średniego kursu euro ogłoszonego przez Narodowy Bank Polski ostatniego dnia roboczego miesiąca poprzedzającego miesiąc, w którym świadczenie pieniężne stało się wymagalne zgodnie z art. 10 ustawy z dnia 8 marca 2013 roku o przeciwdziałaniu nadmiernym opóźnieniom </w:t>
       </w:r>
     </w:p>
     <w:p>
@@ -2121,6 +2097,7 @@
         <w:ind w:left="0" w:firstLine="0"/>
       </w:pPr>
       <w:r>
+        <w:lastRenderedPageBreak/>
         <w:t>W przypadku wywozu drewna w ramach wewnątrzwspólnotowej dostawy towarów („WDT”) albo WDT w ramach transakcji łańcuchowej albo WDT w ramach transakcji trójstronnej albo eksportu pośredniego towarów w rozumieniu art. 13 ustawy z dnia 11 marca 2004 roku o podatku od towarów i usług, zastosowanie do sprzedaży stawki VAT 0% możliwe będzie wyłącznie pod warunkiem zawarcia przez Kupującego ze Sprzedawcą odrębnego Porozumienia uz</w:t>
       </w:r>
       <w:r>
@@ -2458,7 +2435,6 @@
         <w:rPr>
           <w:szCs w:val="24"/>
         </w:rPr>
-        <w:lastRenderedPageBreak/>
         <w:t>Jednocześnie Strony oświadczają, że powyższe dane stanowią informacje posiadające dla każdej ze Stron wartość gospodarczą, które jako całość oraz pojedynczo nie są łatwo dostępne osobom zwykle zajmującym się tym rodzajem informacji, a zarówno Sprzedawca i Kupujący podjęli przy zachowaniu należytej staranności, działania w celu utrzymania ich w poufności.</w:t>
       </w:r>
     </w:p>
@@ -3029,7 +3005,6 @@
         <w:rPr>
           <w:color w:val="auto"/>
         </w:rPr>
-        <w:lastRenderedPageBreak/>
         <w:t>Załączniki stanowiące integralną część Umowy:</w:t>
       </w:r>
     </w:p>

</xml_diff>